<commit_message>
Catching shift , LightVideoPlayer
</commit_message>
<xml_diff>
--- a/Catching Zachytavadlo.docx
+++ b/Catching Zachytavadlo.docx
@@ -88,28 +88,66 @@
           <w:bCs/>
         </w:rPr>
       </w:pPr>
-    </w:p>
-    <w:p>
-      <w:pPr>
-        <w:spacing w:before="40"/>
-        <w:rPr>
-          <w:rFonts w:ascii="Calibri" w:eastAsia="Calibri" w:hAnsi="Calibri" w:cs="Times New Roman"/>
-          <w:bCs/>
-        </w:rPr>
-      </w:pPr>
       <w:r>
         <w:rPr>
           <w:rFonts w:ascii="Calibri" w:eastAsia="Calibri" w:hAnsi="Calibri" w:cs="Times New Roman"/>
           <w:b/>
           <w:bCs/>
         </w:rPr>
-        <w:t>MatchingDefinition</w:t>
+        <w:t xml:space="preserve">Shift </w:t>
       </w:r>
       <w:r>
         <w:rPr>
           <w:rFonts w:ascii="Calibri" w:eastAsia="Calibri" w:hAnsi="Calibri" w:cs="Times New Roman"/>
           <w:bCs/>
         </w:rPr>
+        <w:t xml:space="preserve">– je posun </w:t>
+      </w:r>
+      <w:r>
+        <w:rPr>
+          <w:rFonts w:ascii="Calibri" w:eastAsia="Calibri" w:hAnsi="Calibri" w:cs="Times New Roman"/>
+          <w:bCs/>
+        </w:rPr>
+        <w:t xml:space="preserve">videa </w:t>
+      </w:r>
+      <w:r>
+        <w:rPr>
+          <w:rFonts w:ascii="Calibri" w:eastAsia="Calibri" w:hAnsi="Calibri" w:cs="Times New Roman"/>
+          <w:bCs/>
+        </w:rPr>
+        <w:t>proti casu ve ktery ho odvysilala televize.</w:t>
+      </w:r>
+    </w:p>
+    <w:p>
+      <w:pPr>
+        <w:rPr>
+          <w:rFonts w:ascii="Calibri" w:eastAsia="Calibri" w:hAnsi="Calibri" w:cs="Times New Roman"/>
+          <w:b/>
+          <w:bCs/>
+        </w:rPr>
+      </w:pPr>
+    </w:p>
+    <w:p>
+      <w:pPr>
+        <w:spacing w:before="40"/>
+        <w:rPr>
+          <w:rFonts w:ascii="Calibri" w:eastAsia="Calibri" w:hAnsi="Calibri" w:cs="Times New Roman"/>
+          <w:bCs/>
+        </w:rPr>
+      </w:pPr>
+      <w:r>
+        <w:rPr>
+          <w:rFonts w:ascii="Calibri" w:eastAsia="Calibri" w:hAnsi="Calibri" w:cs="Times New Roman"/>
+          <w:b/>
+          <w:bCs/>
+        </w:rPr>
+        <w:t>MatchingDefinition</w:t>
+      </w:r>
+      <w:r>
+        <w:rPr>
+          <w:rFonts w:ascii="Calibri" w:eastAsia="Calibri" w:hAnsi="Calibri" w:cs="Times New Roman"/>
+          <w:bCs/>
+        </w:rPr>
         <w:t xml:space="preserve"> – nastaveni ve Spravovadle, ktere kanaly - stanice (televize) jdou do Zachytavadla</w:t>
       </w:r>
     </w:p>
@@ -175,8 +213,6 @@
       <w:r>
         <w:t>.</w:t>
       </w:r>
-      <w:bookmarkStart w:id="0" w:name="_GoBack"/>
-      <w:bookmarkEnd w:id="0"/>
     </w:p>
     <w:p>
       <w:r>
@@ -655,12 +691,622 @@
     </w:p>
     <w:p>
       <w:pPr>
-        <w:spacing w:line="120" w:lineRule="auto"/>
-        <w:rPr>
+        <w:pStyle w:val="Nadpis1"/>
+      </w:pPr>
+      <w:r>
+        <w:t xml:space="preserve">Shift </w:t>
+      </w:r>
+    </w:p>
+    <w:p>
+      <w:pPr>
+        <w:spacing w:line="360" w:lineRule="auto"/>
+        <w:rPr>
+          <w:color w:val="FF0000"/>
+        </w:rPr>
+      </w:pPr>
+      <w:r>
+        <w:rPr>
+          <w:color w:val="FF0000"/>
+        </w:rPr>
+        <w:t xml:space="preserve">Presny cas ktery je u </w:t>
+      </w:r>
+      <w:r>
+        <w:rPr>
+          <w:color w:val="FF0000"/>
+        </w:rPr>
+        <w:t xml:space="preserve">me na hodinach je ten shiftnuty   </w:t>
+      </w:r>
+      <w:r>
+        <w:rPr>
+          <w:rFonts w:ascii="Calibri" w:hAnsi="Calibri" w:cs="Calibri"/>
+          <w:color w:val="000000"/>
           <w:sz w:val="24"/>
         </w:rPr>
-      </w:pPr>
-    </w:p>
+        <w:t>napr televize vysila zpravy a ukazuje 19:30 presne.  Ve skutecnosti je uz 19:30:</w:t>
+      </w:r>
+      <w:r>
+        <w:rPr>
+          <w:rFonts w:ascii="Calibri" w:hAnsi="Calibri" w:cs="Calibri"/>
+          <w:color w:val="FF0000"/>
+          <w:sz w:val="24"/>
+        </w:rPr>
+        <w:t xml:space="preserve">05 </w:t>
+      </w:r>
+      <w:r>
+        <w:rPr>
+          <w:rFonts w:ascii="Calibri" w:hAnsi="Calibri" w:cs="Calibri"/>
+          <w:color w:val="000000"/>
+          <w:sz w:val="24"/>
+        </w:rPr>
+        <w:t>protoze 5 sekund trvalo, nez se signal dostal na moji televizi.  Televize ukazuje mene</w:t>
+      </w:r>
+      <w:bookmarkStart w:id="0" w:name="_GoBack"/>
+      <w:bookmarkEnd w:id="0"/>
+    </w:p>
+    <w:p>
+      <w:pPr>
+        <w:autoSpaceDE w:val="0"/>
+        <w:autoSpaceDN w:val="0"/>
+        <w:spacing w:line="240" w:lineRule="auto"/>
+        <w:contextualSpacing/>
+        <w:rPr>
+          <w:sz w:val="22"/>
+        </w:rPr>
+      </w:pPr>
+      <w:r>
+        <w:rPr>
+          <w:rFonts w:ascii="Arial" w:hAnsi="Arial" w:cs="Arial"/>
+          <w:sz w:val="20"/>
+          <w:szCs w:val="20"/>
+          <w:lang w:val="cs-CZ"/>
+        </w:rPr>
+        <w:t xml:space="preserve">[‎03.‎12.‎2018 12:49]  Peter Hlavenka:  </w:t>
+      </w:r>
+    </w:p>
+    <w:p>
+      <w:pPr>
+        <w:autoSpaceDE w:val="0"/>
+        <w:autoSpaceDN w:val="0"/>
+        <w:spacing w:before="40" w:after="40" w:line="240" w:lineRule="auto"/>
+        <w:contextualSpacing/>
+      </w:pPr>
+      <w:r>
+        <w:rPr>
+          <w:rFonts w:ascii="Segoe UI" w:hAnsi="Segoe UI" w:cs="Segoe UI"/>
+          <w:color w:val="000000"/>
+          <w:sz w:val="20"/>
+          <w:szCs w:val="20"/>
+        </w:rPr>
+        <w:t xml:space="preserve">Prosim Te, proc je v Zachytavadle Shift ? Uz mi to P.Holubec jednou vysvetloval ale nepamatuju si to. Souvisi to s televizema, je to nejaka prodleva mezi ..... nevim cim.  Televize to nekde deklaruji kolik ten shift bude? </w:t>
+      </w:r>
+    </w:p>
+    <w:p>
+      <w:pPr>
+        <w:autoSpaceDE w:val="0"/>
+        <w:autoSpaceDN w:val="0"/>
+        <w:spacing w:line="240" w:lineRule="auto"/>
+        <w:contextualSpacing/>
+      </w:pPr>
+      <w:r>
+        <w:rPr>
+          <w:rFonts w:ascii="Segoe UI" w:hAnsi="Segoe UI" w:cs="Segoe UI"/>
+          <w:color w:val="6E6E73"/>
+          <w:sz w:val="16"/>
+          <w:szCs w:val="16"/>
+          <w:lang w:val="cs-CZ"/>
+        </w:rPr>
+        <w:t> </w:t>
+      </w:r>
+    </w:p>
+    <w:p>
+      <w:pPr>
+        <w:autoSpaceDE w:val="0"/>
+        <w:autoSpaceDN w:val="0"/>
+        <w:spacing w:line="240" w:lineRule="auto"/>
+        <w:contextualSpacing/>
+      </w:pPr>
+      <w:r>
+        <w:rPr>
+          <w:rFonts w:ascii="Arial" w:hAnsi="Arial" w:cs="Arial"/>
+          <w:sz w:val="20"/>
+          <w:szCs w:val="20"/>
+          <w:lang w:val="cs-CZ"/>
+        </w:rPr>
+        <w:t xml:space="preserve">[‎03.‎12.‎2018 12:51]  Karel Honzl:  </w:t>
+      </w:r>
+    </w:p>
+    <w:p>
+      <w:pPr>
+        <w:autoSpaceDE w:val="0"/>
+        <w:autoSpaceDN w:val="0"/>
+        <w:spacing w:before="40" w:after="40" w:line="240" w:lineRule="auto"/>
+        <w:contextualSpacing/>
+      </w:pPr>
+      <w:r>
+        <w:rPr>
+          <w:rFonts w:ascii="Segoe UI" w:hAnsi="Segoe UI" w:cs="Segoe UI"/>
+          <w:b/>
+          <w:color w:val="000000"/>
+          <w:sz w:val="20"/>
+          <w:szCs w:val="20"/>
+        </w:rPr>
+        <w:t xml:space="preserve">Je to posin vysilani oproti realnemu casu. Za dob analogoveho vysilani to nebylo, ale kdyz prislo DVBT, tak jim trva nekolik vterin, nez ten signal zkomprimuji. </w:t>
+      </w:r>
+      <w:r>
+        <w:rPr>
+          <w:rFonts w:ascii="Segoe UI" w:hAnsi="Segoe UI" w:cs="Segoe UI"/>
+          <w:color w:val="000000"/>
+          <w:sz w:val="20"/>
+          <w:szCs w:val="20"/>
+        </w:rPr>
+        <w:t xml:space="preserve">Takde kdyz pak ukazuji ve visilani hodiny, tak jsou oproti tvym hodinam posunuty. </w:t>
+      </w:r>
+    </w:p>
+    <w:p>
+      <w:pPr>
+        <w:autoSpaceDE w:val="0"/>
+        <w:autoSpaceDN w:val="0"/>
+        <w:spacing w:before="40" w:after="40" w:line="240" w:lineRule="auto"/>
+        <w:contextualSpacing/>
+      </w:pPr>
+      <w:r>
+        <w:rPr>
+          <w:rFonts w:ascii="Segoe UI" w:hAnsi="Segoe UI" w:cs="Segoe UI"/>
+          <w:color w:val="000000"/>
+          <w:sz w:val="20"/>
+          <w:szCs w:val="20"/>
+        </w:rPr>
+        <w:t>vysilani, grr</w:t>
+      </w:r>
+    </w:p>
+    <w:p>
+      <w:pPr>
+        <w:autoSpaceDE w:val="0"/>
+        <w:autoSpaceDN w:val="0"/>
+        <w:spacing w:line="240" w:lineRule="auto"/>
+        <w:contextualSpacing/>
+      </w:pPr>
+      <w:r>
+        <w:rPr>
+          <w:rFonts w:ascii="Segoe UI" w:hAnsi="Segoe UI" w:cs="Segoe UI"/>
+          <w:color w:val="6E6E73"/>
+          <w:sz w:val="16"/>
+          <w:szCs w:val="16"/>
+          <w:lang w:val="cs-CZ"/>
+        </w:rPr>
+        <w:t> </w:t>
+      </w:r>
+    </w:p>
+    <w:p>
+      <w:pPr>
+        <w:autoSpaceDE w:val="0"/>
+        <w:autoSpaceDN w:val="0"/>
+        <w:spacing w:line="240" w:lineRule="auto"/>
+        <w:contextualSpacing/>
+      </w:pPr>
+      <w:r>
+        <w:rPr>
+          <w:rFonts w:ascii="Arial" w:hAnsi="Arial" w:cs="Arial"/>
+          <w:sz w:val="20"/>
+          <w:szCs w:val="20"/>
+          <w:lang w:val="cs-CZ"/>
+        </w:rPr>
+        <w:t xml:space="preserve">[‎03.‎12.‎2018 12:52]  Peter Hlavenka:  </w:t>
+      </w:r>
+    </w:p>
+    <w:p>
+      <w:pPr>
+        <w:autoSpaceDE w:val="0"/>
+        <w:autoSpaceDN w:val="0"/>
+        <w:spacing w:before="40" w:after="40" w:line="240" w:lineRule="auto"/>
+        <w:contextualSpacing/>
+      </w:pPr>
+      <w:r>
+        <w:rPr>
+          <w:rFonts w:ascii="Segoe UI" w:hAnsi="Segoe UI" w:cs="Segoe UI"/>
+          <w:color w:val="000000"/>
+          <w:sz w:val="20"/>
+          <w:szCs w:val="20"/>
+        </w:rPr>
+        <w:t>Takze presny cas kdyz zacinaji v pul osme zpravy neni az tak presny :D</w:t>
+      </w:r>
+    </w:p>
+    <w:p>
+      <w:pPr>
+        <w:autoSpaceDE w:val="0"/>
+        <w:autoSpaceDN w:val="0"/>
+        <w:spacing w:line="240" w:lineRule="auto"/>
+        <w:contextualSpacing/>
+      </w:pPr>
+      <w:r>
+        <w:rPr>
+          <w:rFonts w:ascii="Segoe UI" w:hAnsi="Segoe UI" w:cs="Segoe UI"/>
+          <w:color w:val="6E6E73"/>
+          <w:sz w:val="16"/>
+          <w:szCs w:val="16"/>
+          <w:lang w:val="cs-CZ"/>
+        </w:rPr>
+        <w:t> </w:t>
+      </w:r>
+    </w:p>
+    <w:p>
+      <w:pPr>
+        <w:autoSpaceDE w:val="0"/>
+        <w:autoSpaceDN w:val="0"/>
+        <w:spacing w:line="240" w:lineRule="auto"/>
+        <w:contextualSpacing/>
+      </w:pPr>
+      <w:r>
+        <w:rPr>
+          <w:rFonts w:ascii="Arial" w:hAnsi="Arial" w:cs="Arial"/>
+          <w:sz w:val="20"/>
+          <w:szCs w:val="20"/>
+          <w:lang w:val="cs-CZ"/>
+        </w:rPr>
+        <w:t xml:space="preserve">[‎03.‎12.‎2018 12:53]  Karel Honzl:  </w:t>
+      </w:r>
+    </w:p>
+    <w:p>
+      <w:pPr>
+        <w:autoSpaceDE w:val="0"/>
+        <w:autoSpaceDN w:val="0"/>
+        <w:spacing w:before="40" w:after="40" w:line="240" w:lineRule="auto"/>
+        <w:contextualSpacing/>
+      </w:pPr>
+      <w:r>
+        <w:rPr>
+          <w:rFonts w:ascii="Segoe UI" w:hAnsi="Segoe UI" w:cs="Segoe UI"/>
+          <w:color w:val="000000"/>
+          <w:sz w:val="20"/>
+          <w:szCs w:val="20"/>
+        </w:rPr>
+        <w:t xml:space="preserve">Jenze oni v deklaracich porad tvrdi, ze Televizni noviny zacinaji presne v 19:30. Pritom to neni pravda. K divakovi se dostanou o par vterin pozdeji... </w:t>
+      </w:r>
+    </w:p>
+    <w:p>
+      <w:pPr>
+        <w:autoSpaceDE w:val="0"/>
+        <w:autoSpaceDN w:val="0"/>
+        <w:spacing w:before="40" w:after="40" w:line="240" w:lineRule="auto"/>
+        <w:contextualSpacing/>
+      </w:pPr>
+      <w:r>
+        <w:rPr>
+          <w:rFonts w:ascii="Segoe UI" w:hAnsi="Segoe UI" w:cs="Segoe UI"/>
+          <w:color w:val="000000"/>
+          <w:sz w:val="20"/>
+          <w:szCs w:val="20"/>
+        </w:rPr>
+        <w:t>presne tak</w:t>
+      </w:r>
+    </w:p>
+    <w:p>
+      <w:pPr>
+        <w:autoSpaceDE w:val="0"/>
+        <w:autoSpaceDN w:val="0"/>
+        <w:spacing w:line="240" w:lineRule="auto"/>
+        <w:contextualSpacing/>
+      </w:pPr>
+      <w:r>
+        <w:rPr>
+          <w:rFonts w:ascii="Segoe UI" w:hAnsi="Segoe UI" w:cs="Segoe UI"/>
+          <w:color w:val="6E6E73"/>
+          <w:sz w:val="16"/>
+          <w:szCs w:val="16"/>
+          <w:lang w:val="cs-CZ"/>
+        </w:rPr>
+        <w:t> </w:t>
+      </w:r>
+    </w:p>
+    <w:p>
+      <w:pPr>
+        <w:autoSpaceDE w:val="0"/>
+        <w:autoSpaceDN w:val="0"/>
+        <w:spacing w:line="240" w:lineRule="auto"/>
+        <w:contextualSpacing/>
+      </w:pPr>
+      <w:r>
+        <w:rPr>
+          <w:rFonts w:ascii="Arial" w:hAnsi="Arial" w:cs="Arial"/>
+          <w:sz w:val="20"/>
+          <w:szCs w:val="20"/>
+          <w:lang w:val="cs-CZ"/>
+        </w:rPr>
+        <w:t xml:space="preserve">[‎03.‎12.‎2018 12:53]  Peter Hlavenka:  </w:t>
+      </w:r>
+    </w:p>
+    <w:p>
+      <w:pPr>
+        <w:autoSpaceDE w:val="0"/>
+        <w:autoSpaceDN w:val="0"/>
+        <w:spacing w:before="40" w:after="40" w:line="240" w:lineRule="auto"/>
+        <w:contextualSpacing/>
+      </w:pPr>
+      <w:r>
+        <w:rPr>
+          <w:rFonts w:ascii="Segoe UI" w:hAnsi="Segoe UI" w:cs="Segoe UI"/>
+          <w:color w:val="000000"/>
+          <w:sz w:val="20"/>
+          <w:szCs w:val="20"/>
+        </w:rPr>
+        <w:t>a jak se my dozvime kolik ten shift je ?</w:t>
+      </w:r>
+    </w:p>
+    <w:p>
+      <w:pPr>
+        <w:autoSpaceDE w:val="0"/>
+        <w:autoSpaceDN w:val="0"/>
+        <w:spacing w:line="240" w:lineRule="auto"/>
+        <w:contextualSpacing/>
+      </w:pPr>
+      <w:r>
+        <w:rPr>
+          <w:rFonts w:ascii="Segoe UI" w:hAnsi="Segoe UI" w:cs="Segoe UI"/>
+          <w:color w:val="6E6E73"/>
+          <w:sz w:val="16"/>
+          <w:szCs w:val="16"/>
+          <w:lang w:val="cs-CZ"/>
+        </w:rPr>
+        <w:t> </w:t>
+      </w:r>
+    </w:p>
+    <w:p>
+      <w:pPr>
+        <w:autoSpaceDE w:val="0"/>
+        <w:autoSpaceDN w:val="0"/>
+        <w:spacing w:line="240" w:lineRule="auto"/>
+        <w:contextualSpacing/>
+      </w:pPr>
+      <w:r>
+        <w:rPr>
+          <w:rFonts w:ascii="Arial" w:hAnsi="Arial" w:cs="Arial"/>
+          <w:sz w:val="20"/>
+          <w:szCs w:val="20"/>
+          <w:lang w:val="cs-CZ"/>
+        </w:rPr>
+        <w:t xml:space="preserve">[‎03.‎12.‎2018 12:55]  Karel Honzl:  </w:t>
+      </w:r>
+    </w:p>
+    <w:p>
+      <w:pPr>
+        <w:autoSpaceDE w:val="0"/>
+        <w:autoSpaceDN w:val="0"/>
+        <w:spacing w:before="40" w:after="40" w:line="240" w:lineRule="auto"/>
+        <w:contextualSpacing/>
+      </w:pPr>
+      <w:r>
+        <w:rPr>
+          <w:rFonts w:ascii="Segoe UI" w:hAnsi="Segoe UI" w:cs="Segoe UI"/>
+          <w:color w:val="000000"/>
+          <w:sz w:val="20"/>
+          <w:szCs w:val="20"/>
+        </w:rPr>
+        <w:t>Bud tak, ze si to zkontrolujeme prave podle nejakych hodin ve vysilani nebo podle deklaraci, ktere nam TV posila. Pokud tvrdi, ze vsechny porady odvysilali o 3 vteriny drive, nez je mame my ve streamech, tak nastavim posin 3 vtresiny...</w:t>
+      </w:r>
+    </w:p>
+    <w:p>
+      <w:pPr>
+        <w:autoSpaceDE w:val="0"/>
+        <w:autoSpaceDN w:val="0"/>
+        <w:spacing w:line="240" w:lineRule="auto"/>
+        <w:contextualSpacing/>
+      </w:pPr>
+      <w:r>
+        <w:rPr>
+          <w:rFonts w:ascii="Segoe UI" w:hAnsi="Segoe UI" w:cs="Segoe UI"/>
+          <w:color w:val="6E6E73"/>
+          <w:sz w:val="16"/>
+          <w:szCs w:val="16"/>
+          <w:lang w:val="cs-CZ"/>
+        </w:rPr>
+        <w:t> </w:t>
+      </w:r>
+    </w:p>
+    <w:p>
+      <w:pPr>
+        <w:autoSpaceDE w:val="0"/>
+        <w:autoSpaceDN w:val="0"/>
+        <w:spacing w:line="240" w:lineRule="auto"/>
+        <w:contextualSpacing/>
+      </w:pPr>
+      <w:r>
+        <w:rPr>
+          <w:rFonts w:ascii="Arial" w:hAnsi="Arial" w:cs="Arial"/>
+          <w:sz w:val="20"/>
+          <w:szCs w:val="20"/>
+          <w:lang w:val="cs-CZ"/>
+        </w:rPr>
+        <w:t xml:space="preserve">[‎03.‎12.‎2018 12:55]  Peter Hlavenka:  </w:t>
+      </w:r>
+    </w:p>
+    <w:p>
+      <w:pPr>
+        <w:autoSpaceDE w:val="0"/>
+        <w:autoSpaceDN w:val="0"/>
+        <w:spacing w:before="40" w:after="40" w:line="240" w:lineRule="auto"/>
+        <w:contextualSpacing/>
+      </w:pPr>
+      <w:r>
+        <w:rPr>
+          <w:rFonts w:ascii="Segoe UI" w:hAnsi="Segoe UI" w:cs="Segoe UI"/>
+          <w:color w:val="000000"/>
+          <w:sz w:val="20"/>
+          <w:szCs w:val="20"/>
+        </w:rPr>
+        <w:t>ok rozumim , dekuju</w:t>
+      </w:r>
+    </w:p>
+    <w:p>
+      <w:pPr>
+        <w:autoSpaceDE w:val="0"/>
+        <w:autoSpaceDN w:val="0"/>
+        <w:spacing w:before="40" w:after="40" w:line="240" w:lineRule="auto"/>
+        <w:contextualSpacing/>
+      </w:pPr>
+      <w:r>
+        <w:rPr>
+          <w:rFonts w:ascii="Segoe UI" w:hAnsi="Segoe UI" w:cs="Segoe UI"/>
+          <w:color w:val="000000"/>
+          <w:sz w:val="20"/>
+          <w:szCs w:val="20"/>
+        </w:rPr>
+        <w:t>jeste jak casto se meni shift a kdo to nastavuje?</w:t>
+      </w:r>
+    </w:p>
+    <w:p>
+      <w:pPr>
+        <w:autoSpaceDE w:val="0"/>
+        <w:autoSpaceDN w:val="0"/>
+        <w:spacing w:line="240" w:lineRule="auto"/>
+        <w:contextualSpacing/>
+      </w:pPr>
+      <w:r>
+        <w:rPr>
+          <w:rFonts w:ascii="Segoe UI" w:hAnsi="Segoe UI" w:cs="Segoe UI"/>
+          <w:color w:val="6E6E73"/>
+          <w:sz w:val="16"/>
+          <w:szCs w:val="16"/>
+          <w:lang w:val="cs-CZ"/>
+        </w:rPr>
+        <w:t> </w:t>
+      </w:r>
+    </w:p>
+    <w:p>
+      <w:pPr>
+        <w:autoSpaceDE w:val="0"/>
+        <w:autoSpaceDN w:val="0"/>
+        <w:spacing w:line="240" w:lineRule="auto"/>
+        <w:contextualSpacing/>
+      </w:pPr>
+      <w:r>
+        <w:rPr>
+          <w:rFonts w:ascii="Arial" w:hAnsi="Arial" w:cs="Arial"/>
+          <w:sz w:val="20"/>
+          <w:szCs w:val="20"/>
+          <w:lang w:val="cs-CZ"/>
+        </w:rPr>
+        <w:t xml:space="preserve">[‎03.‎12.‎2018 12:56]  Karel Honzl:  </w:t>
+      </w:r>
+    </w:p>
+    <w:p>
+      <w:pPr>
+        <w:autoSpaceDE w:val="0"/>
+        <w:autoSpaceDN w:val="0"/>
+        <w:spacing w:before="40" w:after="40" w:line="240" w:lineRule="auto"/>
+        <w:contextualSpacing/>
+      </w:pPr>
+      <w:r>
+        <w:rPr>
+          <w:rFonts w:ascii="Segoe UI" w:hAnsi="Segoe UI" w:cs="Segoe UI"/>
+          <w:color w:val="000000"/>
+          <w:sz w:val="20"/>
+          <w:szCs w:val="20"/>
+        </w:rPr>
+        <w:t>Takze v CZ je to clekem easy. TV nam psilaji deklarace a kdyz si nekdo vsimne, ze to nesedi, tak to dorovname, ale v BG zadne deklarace nemame (nebo ne tak presne), takze tam musi nekdou jednou za cas jit a zkusit dohledat nejake ty hodiny ve vysilani.</w:t>
+      </w:r>
+    </w:p>
+    <w:p>
+      <w:pPr>
+        <w:autoSpaceDE w:val="0"/>
+        <w:autoSpaceDN w:val="0"/>
+        <w:spacing w:line="240" w:lineRule="auto"/>
+        <w:contextualSpacing/>
+      </w:pPr>
+      <w:r>
+        <w:rPr>
+          <w:rFonts w:ascii="Segoe UI" w:hAnsi="Segoe UI" w:cs="Segoe UI"/>
+          <w:color w:val="6E6E73"/>
+          <w:sz w:val="16"/>
+          <w:szCs w:val="16"/>
+          <w:lang w:val="cs-CZ"/>
+        </w:rPr>
+        <w:t> </w:t>
+      </w:r>
+    </w:p>
+    <w:p>
+      <w:pPr>
+        <w:autoSpaceDE w:val="0"/>
+        <w:autoSpaceDN w:val="0"/>
+        <w:spacing w:line="240" w:lineRule="auto"/>
+        <w:contextualSpacing/>
+      </w:pPr>
+      <w:r>
+        <w:rPr>
+          <w:rFonts w:ascii="Arial" w:hAnsi="Arial" w:cs="Arial"/>
+          <w:sz w:val="20"/>
+          <w:szCs w:val="20"/>
+          <w:lang w:val="cs-CZ"/>
+        </w:rPr>
+        <w:t xml:space="preserve">[‎03.‎12.‎2018 12:57]  Karel Honzl:  </w:t>
+      </w:r>
+    </w:p>
+    <w:p>
+      <w:pPr>
+        <w:autoSpaceDE w:val="0"/>
+        <w:autoSpaceDN w:val="0"/>
+        <w:spacing w:before="40" w:after="40" w:line="240" w:lineRule="auto"/>
+        <w:contextualSpacing/>
+      </w:pPr>
+      <w:r>
+        <w:rPr>
+          <w:rFonts w:ascii="Segoe UI" w:hAnsi="Segoe UI" w:cs="Segoe UI"/>
+          <w:color w:val="000000"/>
+          <w:sz w:val="20"/>
+          <w:szCs w:val="20"/>
+        </w:rPr>
+        <w:t>Neni nastaven (nebo alespon za me nebyl) zadny pravidelny process, kterym by se to kontrolovalo. Spis se to deje nahodne, kdyz si nekdo neceho vsimne.</w:t>
+      </w:r>
+    </w:p>
+    <w:p>
+      <w:pPr>
+        <w:autoSpaceDE w:val="0"/>
+        <w:autoSpaceDN w:val="0"/>
+        <w:spacing w:before="40" w:after="40" w:line="240" w:lineRule="auto"/>
+        <w:contextualSpacing/>
+      </w:pPr>
+      <w:r>
+        <w:rPr>
+          <w:rFonts w:ascii="Segoe UI" w:hAnsi="Segoe UI" w:cs="Segoe UI"/>
+          <w:color w:val="000000"/>
+          <w:sz w:val="20"/>
+          <w:szCs w:val="20"/>
+        </w:rPr>
+        <w:t>Nastavuje se to ve Spravovadle v zalozce Sprava Medii.</w:t>
+      </w:r>
+    </w:p>
+    <w:p>
+      <w:pPr>
+        <w:autoSpaceDE w:val="0"/>
+        <w:autoSpaceDN w:val="0"/>
+        <w:spacing w:line="240" w:lineRule="auto"/>
+      </w:pPr>
+      <w:r>
+        <w:rPr>
+          <w:rFonts w:ascii="Segoe UI" w:hAnsi="Segoe UI" w:cs="Segoe UI"/>
+          <w:color w:val="6E6E73"/>
+          <w:sz w:val="16"/>
+          <w:szCs w:val="16"/>
+          <w:lang w:val="cs-CZ"/>
+        </w:rPr>
+        <w:t> </w:t>
+      </w:r>
+    </w:p>
+    <w:p>
+      <w:pPr>
+        <w:autoSpaceDE w:val="0"/>
+        <w:autoSpaceDN w:val="0"/>
+        <w:spacing w:line="240" w:lineRule="auto"/>
+      </w:pPr>
+      <w:r>
+        <w:rPr>
+          <w:sz w:val="20"/>
+          <w:szCs w:val="20"/>
+          <w:lang w:val="cs-CZ"/>
+        </w:rPr>
+        <w:t> </w:t>
+      </w:r>
+    </w:p>
+    <w:p/>
     <w:p>
       <w:pPr>
         <w:pStyle w:val="Nadpis1"/>
@@ -18808,11 +19454,21 @@
       <w:r>
         <w:rPr>
           <w:rFonts w:ascii="Calibri" w:hAnsi="Calibri" w:cs="Calibri"/>
+          <w:b/>
           <w:color w:val="000000"/>
           <w:sz w:val="24"/>
           <w:lang w:val="cs-CZ"/>
         </w:rPr>
-        <w:t xml:space="preserve">PlaybackMenuGroupVM  ma </w:t>
+        <w:t>PlaybackMenuGroupVM</w:t>
+      </w:r>
+      <w:r>
+        <w:rPr>
+          <w:rFonts w:ascii="Calibri" w:hAnsi="Calibri" w:cs="Calibri"/>
+          <w:color w:val="000000"/>
+          <w:sz w:val="24"/>
+          <w:lang w:val="cs-CZ"/>
+        </w:rPr>
+        <w:t xml:space="preserve">  ma </w:t>
       </w:r>
       <w:r>
         <w:rPr>

</xml_diff>